<commit_message>
Add screenshot image and YouTube hyperlink to documentation
- Added Figure 1: 3D Celestial Sphere Viewer screenshot in Section 6.4
- Image shows camera FOV projected onto celestial sphere with Orange Cube IMU
- Made YouTube demo link clickable: [▶️ Watch Demo Video](url)
- Updated convert_md_to_docx.py to support:
  - Image embedding with proper sizing (6 inches width)
  - URL decoding for filenames with spaces
  - Hyperlink support with blue underlined text
  - Image captions
- Regenerated DOCX with embedded image (65KB → 968KB)
</commit_message>
<xml_diff>
--- a/docs/LowCost_StarTracker_Technical_Paper.docx
+++ b/docs/LowCost_StarTracker_Technical_Paper.docx
@@ -20,17 +20,35 @@
     </w:p>
     <w:p>
       <w:r>
-        <w:t>Authors: Low-Cost Star Tracker Development Team</w:t>
-      </w:r>
-    </w:p>
-    <w:p>
-      <w:r>
-        <w:t>Version: 1.0</w:t>
-      </w:r>
-    </w:p>
-    <w:p>
-      <w:r>
-        <w:t>Date: January 2026</w:t>
+        <w:rPr>
+          <w:b/>
+        </w:rPr>
+        <w:t>Authors:</w:t>
+      </w:r>
+      <w:r>
+        <w:t xml:space="preserve"> Low-Cost Star Tracker Development Team</w:t>
+      </w:r>
+    </w:p>
+    <w:p>
+      <w:r>
+        <w:rPr>
+          <w:b/>
+        </w:rPr>
+        <w:t>Version:</w:t>
+      </w:r>
+      <w:r>
+        <w:t xml:space="preserve"> 1.0</w:t>
+      </w:r>
+    </w:p>
+    <w:p>
+      <w:r>
+        <w:rPr>
+          <w:b/>
+        </w:rPr>
+        <w:t>Date:</w:t>
+      </w:r>
+      <w:r>
+        <w:t xml:space="preserve"> January 2026</w:t>
       </w:r>
     </w:p>
     <w:p>
@@ -53,7 +71,13 @@
     </w:p>
     <w:p>
       <w:r>
-        <w:t>Keywords: Star Tracker, Astrophotography, Gyroscope Stabilization, Image Stacking, Low-Cost Sensors, GoPro, ASI585MC, All-Sky Camera, Fisheye Lens, Motion Compensation</w:t>
+        <w:rPr>
+          <w:b/>
+        </w:rPr>
+        <w:t>Keywords:</w:t>
+      </w:r>
+      <w:r>
+        <w:t xml:space="preserve"> Star Tracker, Astrophotography, Gyroscope Stabilization, Image Stacking, Low-Cost Sensors, GoPro, ASI585MC, All-Sky Camera, Fisheye Lens, Motion Compensation</w:t>
       </w:r>
     </w:p>
     <w:p>
@@ -423,6 +447,9 @@
     </w:p>
     <w:p>
       <w:r>
+        <w:rPr>
+          <w:b/>
+        </w:rPr>
         <w:t>Grid Algorithm (Padgett &amp; Kreutz-Delgado, 1997)</w:t>
       </w:r>
     </w:p>
@@ -433,6 +460,9 @@
     </w:p>
     <w:p>
       <w:r>
+        <w:rPr>
+          <w:b/>
+        </w:rPr>
         <w:t>Pyramid Algorithm (Mortari et al., 2004)</w:t>
       </w:r>
     </w:p>
@@ -443,6 +473,9 @@
     </w:p>
     <w:p>
       <w:r>
+        <w:rPr>
+          <w:b/>
+        </w:rPr>
         <w:t>Geometric Voting (Kolomenkin et al., 2008)</w:t>
       </w:r>
     </w:p>
@@ -453,6 +486,9 @@
     </w:p>
     <w:p>
       <w:r>
+        <w:rPr>
+          <w:b/>
+        </w:rPr>
         <w:t>Triangle Algorithm (Liebe, 1993)</w:t>
       </w:r>
     </w:p>
@@ -479,7 +515,13 @@
         <w:pStyle w:val="ListBullet"/>
       </w:pPr>
       <w:r>
-        <w:t>Center of Gravity (CoG): Simple weighted average, accuracy ~0.1 pixels</w:t>
+        <w:rPr>
+          <w:b/>
+        </w:rPr>
+        <w:t>Center of Gravity (CoG):</w:t>
+      </w:r>
+      <w:r>
+        <w:t xml:space="preserve"> Simple weighted average, accuracy ~0.1 pixels</w:t>
       </w:r>
     </w:p>
     <w:p>
@@ -487,7 +529,13 @@
         <w:pStyle w:val="ListBullet"/>
       </w:pPr>
       <w:r>
-        <w:t>Gaussian Fitting: Models star PSF as 2D Gaussian, accuracy ~0.05 pixels</w:t>
+        <w:rPr>
+          <w:b/>
+        </w:rPr>
+        <w:t>Gaussian Fitting:</w:t>
+      </w:r>
+      <w:r>
+        <w:t xml:space="preserve"> Models star PSF as 2D Gaussian, accuracy ~0.05 pixels</w:t>
       </w:r>
     </w:p>
     <w:p>
@@ -495,7 +543,13 @@
         <w:pStyle w:val="ListBullet"/>
       </w:pPr>
       <w:r>
-        <w:t>Iterative Weighted Centroiding (IWC): Iteratively refines weights, accuracy ~0.02 pixels</w:t>
+        <w:rPr>
+          <w:b/>
+        </w:rPr>
+        <w:t>Iterative Weighted Centroiding (IWC):</w:t>
+      </w:r>
+      <w:r>
+        <w:t xml:space="preserve"> Iteratively refines weights, accuracy ~0.02 pixels</w:t>
       </w:r>
     </w:p>
     <w:p>
@@ -629,6 +683,9 @@
     </w:p>
     <w:p>
       <w:r>
+        <w:rPr>
+          <w:b/>
+        </w:rPr>
         <w:t>Mean Stacking</w:t>
       </w:r>
     </w:p>
@@ -639,6 +696,9 @@
     </w:p>
     <w:p>
       <w:r>
+        <w:rPr>
+          <w:b/>
+        </w:rPr>
         <w:t>Median Stacking</w:t>
       </w:r>
     </w:p>
@@ -649,6 +709,9 @@
     </w:p>
     <w:p>
       <w:r>
+        <w:rPr>
+          <w:b/>
+        </w:rPr>
         <w:t>Sigma-Clipping</w:t>
       </w:r>
     </w:p>
@@ -659,6 +722,9 @@
     </w:p>
     <w:p>
       <w:r>
+        <w:rPr>
+          <w:b/>
+        </w:rPr>
         <w:t>Winsorized Mean</w:t>
       </w:r>
     </w:p>
@@ -685,7 +751,13 @@
         <w:pStyle w:val="ListBullet"/>
       </w:pPr>
       <w:r>
-        <w:t>Phase Correlation: FFT-based translation detection</w:t>
+        <w:rPr>
+          <w:b/>
+        </w:rPr>
+        <w:t>Phase Correlation:</w:t>
+      </w:r>
+      <w:r>
+        <w:t xml:space="preserve"> FFT-based translation detection</w:t>
       </w:r>
     </w:p>
     <w:p>
@@ -693,7 +765,13 @@
         <w:pStyle w:val="ListBullet"/>
       </w:pPr>
       <w:r>
-        <w:t>Feature Matching: SIFT, ORB, or star-based keypoints</w:t>
+        <w:rPr>
+          <w:b/>
+        </w:rPr>
+        <w:t>Feature Matching:</w:t>
+      </w:r>
+      <w:r>
+        <w:t xml:space="preserve"> SIFT, ORB, or star-based keypoints</w:t>
       </w:r>
     </w:p>
     <w:p>
@@ -701,7 +779,13 @@
         <w:pStyle w:val="ListBullet"/>
       </w:pPr>
       <w:r>
-        <w:t>Optical Flow: Dense motion estimation between frames</w:t>
+        <w:rPr>
+          <w:b/>
+        </w:rPr>
+        <w:t>Optical Flow:</w:t>
+      </w:r>
+      <w:r>
+        <w:t xml:space="preserve"> Dense motion estimation between frames</w:t>
       </w:r>
     </w:p>
     <w:p>
@@ -727,6 +811,9 @@
     </w:p>
     <w:p>
       <w:r>
+        <w:rPr>
+          <w:b/>
+        </w:rPr>
         <w:t>ST-16 (Sinclair Interplanetary)</w:t>
       </w:r>
     </w:p>
@@ -737,6 +824,9 @@
     </w:p>
     <w:p>
       <w:r>
+        <w:rPr>
+          <w:b/>
+        </w:rPr>
         <w:t>NST-1 (Naval Postgraduate School)</w:t>
       </w:r>
     </w:p>
@@ -1121,6 +1211,9 @@
     </w:p>
     <w:p>
       <w:r>
+        <w:rPr>
+          <w:b/>
+        </w:rPr>
         <w:t>Ball Aerospace CT-2020</w:t>
       </w:r>
     </w:p>
@@ -1166,6 +1259,9 @@
     </w:p>
     <w:p>
       <w:r>
+        <w:rPr>
+          <w:b/>
+        </w:rPr>
         <w:t>Sodern Hydra</w:t>
       </w:r>
     </w:p>
@@ -1203,6 +1299,9 @@
     </w:p>
     <w:p>
       <w:r>
+        <w:rPr>
+          <w:b/>
+        </w:rPr>
         <w:t>Terma T1/T2</w:t>
       </w:r>
     </w:p>
@@ -1240,6 +1339,9 @@
     </w:p>
     <w:p>
       <w:r>
+        <w:rPr>
+          <w:b/>
+        </w:rPr>
         <w:t>Blue Canyon Technologies NST</w:t>
       </w:r>
     </w:p>
@@ -1277,6 +1379,9 @@
     </w:p>
     <w:p>
       <w:r>
+        <w:rPr>
+          <w:b/>
+        </w:rPr>
         <w:t>Berlin Space Technologies ST200</w:t>
       </w:r>
     </w:p>
@@ -1306,6 +1411,9 @@
     </w:p>
     <w:p>
       <w:r>
+        <w:rPr>
+          <w:b/>
+        </w:rPr>
         <w:t>Sinclair Interplanetary ST-16RT2</w:t>
       </w:r>
     </w:p>
@@ -1343,6 +1451,9 @@
     </w:p>
     <w:p>
       <w:r>
+        <w:rPr>
+          <w:b/>
+        </w:rPr>
         <w:t>Sky-Watcher Star Adventurer 2i</w:t>
       </w:r>
     </w:p>
@@ -1380,6 +1491,9 @@
     </w:p>
     <w:p>
       <w:r>
+        <w:rPr>
+          <w:b/>
+        </w:rPr>
         <w:t>iOptron SkyGuider Pro</w:t>
       </w:r>
     </w:p>
@@ -1409,6 +1523,9 @@
     </w:p>
     <w:p>
       <w:r>
+        <w:rPr>
+          <w:b/>
+        </w:rPr>
         <w:t>Celestron CGEM II</w:t>
       </w:r>
     </w:p>
@@ -1704,7 +1821,13 @@
         <w:pStyle w:val="ListNumber"/>
       </w:pPr>
       <w:r>
-        <w:t>Radiation Hardening: Space-grade components must withstand cosmic radiation</w:t>
+        <w:rPr>
+          <w:b/>
+        </w:rPr>
+        <w:t>Radiation Hardening:</w:t>
+      </w:r>
+      <w:r>
+        <w:t xml:space="preserve"> Space-grade components must withstand cosmic radiation</w:t>
       </w:r>
     </w:p>
     <w:p>
@@ -1712,7 +1835,13 @@
         <w:pStyle w:val="ListNumber"/>
       </w:pPr>
       <w:r>
-        <w:t>Thermal Stability: Wide operating temperature ranges (-40°C to +60°C)</w:t>
+        <w:rPr>
+          <w:b/>
+        </w:rPr>
+        <w:t>Thermal Stability:</w:t>
+      </w:r>
+      <w:r>
+        <w:t xml:space="preserve"> Wide operating temperature ranges (-40°C to +60°C)</w:t>
       </w:r>
     </w:p>
     <w:p>
@@ -1720,7 +1849,13 @@
         <w:pStyle w:val="ListNumber"/>
       </w:pPr>
       <w:r>
-        <w:t>Reliability Requirements: Mean Time Between Failures (MTBF) &gt; 100,000 hours</w:t>
+        <w:rPr>
+          <w:b/>
+        </w:rPr>
+        <w:t>Reliability Requirements:</w:t>
+      </w:r>
+      <w:r>
+        <w:t xml:space="preserve"> Mean Time Between Failures (MTBF) &gt; 100,000 hours</w:t>
       </w:r>
     </w:p>
     <w:p>
@@ -1728,7 +1863,13 @@
         <w:pStyle w:val="ListNumber"/>
       </w:pPr>
       <w:r>
-        <w:t>Calibration Costs: Each unit requires individual calibration</w:t>
+        <w:rPr>
+          <w:b/>
+        </w:rPr>
+        <w:t>Calibration Costs:</w:t>
+      </w:r>
+      <w:r>
+        <w:t xml:space="preserve"> Each unit requires individual calibration</w:t>
       </w:r>
     </w:p>
     <w:p>
@@ -1736,7 +1877,13 @@
         <w:pStyle w:val="ListNumber"/>
       </w:pPr>
       <w:r>
-        <w:t>Low Volume Production: Limited market size prevents economies of scale</w:t>
+        <w:rPr>
+          <w:b/>
+        </w:rPr>
+        <w:t>Low Volume Production:</w:t>
+      </w:r>
+      <w:r>
+        <w:t xml:space="preserve"> Limited market size prevents economies of scale</w:t>
       </w:r>
     </w:p>
     <w:p>
@@ -2987,7 +3134,13 @@
         <w:pStyle w:val="ListBullet"/>
       </w:pPr>
       <w:r>
-        <w:t>ISO Min/Max: 800/6400</w:t>
+        <w:rPr>
+          <w:b/>
+        </w:rPr>
+        <w:t>ISO Min/Max:</w:t>
+      </w:r>
+      <w:r>
+        <w:t xml:space="preserve"> 800/6400</w:t>
       </w:r>
     </w:p>
     <w:p>
@@ -2995,7 +3148,13 @@
         <w:pStyle w:val="ListBullet"/>
       </w:pPr>
       <w:r>
-        <w:t>Shutter: 1/30s (30fps) or 1/24s (24fps)</w:t>
+        <w:rPr>
+          <w:b/>
+        </w:rPr>
+        <w:t>Shutter:</w:t>
+      </w:r>
+      <w:r>
+        <w:t xml:space="preserve"> 1/30s (30fps) or 1/24s (24fps)</w:t>
       </w:r>
     </w:p>
     <w:p>
@@ -3003,7 +3162,13 @@
         <w:pStyle w:val="ListBullet"/>
       </w:pPr>
       <w:r>
-        <w:t>White Balance: 5500K (Native)</w:t>
+        <w:rPr>
+          <w:b/>
+        </w:rPr>
+        <w:t>White Balance:</w:t>
+      </w:r>
+      <w:r>
+        <w:t xml:space="preserve"> 5500K (Native)</w:t>
       </w:r>
     </w:p>
     <w:p>
@@ -3011,7 +3176,13 @@
         <w:pStyle w:val="ListBullet"/>
       </w:pPr>
       <w:r>
-        <w:t>Color Profile: Flat</w:t>
+        <w:rPr>
+          <w:b/>
+        </w:rPr>
+        <w:t>Color Profile:</w:t>
+      </w:r>
+      <w:r>
+        <w:t xml:space="preserve"> Flat</w:t>
       </w:r>
     </w:p>
     <w:p>
@@ -3019,7 +3190,13 @@
         <w:pStyle w:val="ListBullet"/>
       </w:pPr>
       <w:r>
-        <w:t>Sharpness: Low</w:t>
+        <w:rPr>
+          <w:b/>
+        </w:rPr>
+        <w:t>Sharpness:</w:t>
+      </w:r>
+      <w:r>
+        <w:t xml:space="preserve"> Low</w:t>
       </w:r>
     </w:p>
     <w:p>
@@ -3027,7 +3204,13 @@
         <w:pStyle w:val="ListBullet"/>
       </w:pPr>
       <w:r>
-        <w:t>Lens Mode: Linear (recommended for stacking)</w:t>
+        <w:rPr>
+          <w:b/>
+        </w:rPr>
+        <w:t>Lens Mode:</w:t>
+      </w:r>
+      <w:r>
+        <w:t xml:space="preserve"> Linear (recommended for stacking)</w:t>
       </w:r>
     </w:p>
     <w:p>
@@ -3051,7 +3234,13 @@
         <w:pStyle w:val="ListBullet"/>
       </w:pPr>
       <w:r>
-        <w:t>Stability: Vibration-dampening essential</w:t>
+        <w:rPr>
+          <w:b/>
+        </w:rPr>
+        <w:t>Stability:</w:t>
+      </w:r>
+      <w:r>
+        <w:t xml:space="preserve"> Vibration-dampening essential</w:t>
       </w:r>
     </w:p>
     <w:p>
@@ -3059,7 +3248,13 @@
         <w:pStyle w:val="ListBullet"/>
       </w:pPr>
       <w:r>
-        <w:t>Payload Capacity: ≥ 1 kg</w:t>
+        <w:rPr>
+          <w:b/>
+        </w:rPr>
+        <w:t>Payload Capacity:</w:t>
+      </w:r>
+      <w:r>
+        <w:t xml:space="preserve"> ≥ 1 kg</w:t>
       </w:r>
     </w:p>
     <w:p>
@@ -3067,7 +3262,13 @@
         <w:pStyle w:val="ListBullet"/>
       </w:pPr>
       <w:r>
-        <w:t>Head Type: Ball head or pan-tilt</w:t>
+        <w:rPr>
+          <w:b/>
+        </w:rPr>
+        <w:t>Head Type:</w:t>
+      </w:r>
+      <w:r>
+        <w:t xml:space="preserve"> Ball head or pan-tilt</w:t>
       </w:r>
     </w:p>
     <w:p>
@@ -3075,7 +3276,13 @@
         <w:pStyle w:val="ListBullet"/>
       </w:pPr>
       <w:r>
-        <w:t>Recommended: Carbon fiber for minimal thermal expansion</w:t>
+        <w:rPr>
+          <w:b/>
+        </w:rPr>
+        <w:t>Recommended:</w:t>
+      </w:r>
+      <w:r>
+        <w:t xml:space="preserve"> Carbon fiber for minimal thermal expansion</w:t>
       </w:r>
     </w:p>
     <w:p>
@@ -3091,7 +3298,13 @@
         <w:pStyle w:val="ListBullet"/>
       </w:pPr>
       <w:r>
-        <w:t>Internal Battery: ~45 min continuous recording</w:t>
+        <w:rPr>
+          <w:b/>
+        </w:rPr>
+        <w:t>Internal Battery:</w:t>
+      </w:r>
+      <w:r>
+        <w:t xml:space="preserve"> ~45 min continuous recording</w:t>
       </w:r>
     </w:p>
     <w:p>
@@ -3099,7 +3312,13 @@
         <w:pStyle w:val="ListBullet"/>
       </w:pPr>
       <w:r>
-        <w:t>External Power: USB-C power bank (10,000+ mAh recommended)</w:t>
+        <w:rPr>
+          <w:b/>
+        </w:rPr>
+        <w:t>External Power:</w:t>
+      </w:r>
+      <w:r>
+        <w:t xml:space="preserve"> USB-C power bank (10,000+ mAh recommended)</w:t>
       </w:r>
     </w:p>
     <w:p>
@@ -3107,7 +3326,13 @@
         <w:pStyle w:val="ListBullet"/>
       </w:pPr>
       <w:r>
-        <w:t>Cold Weather: Insulated battery pack</w:t>
+        <w:rPr>
+          <w:b/>
+        </w:rPr>
+        <w:t>Cold Weather:</w:t>
+      </w:r>
+      <w:r>
+        <w:t xml:space="preserve"> Insulated battery pack</w:t>
       </w:r>
     </w:p>
     <w:p>
@@ -3128,7 +3353,13 @@
         <w:pStyle w:val="ListBullet"/>
       </w:pPr>
       <w:r>
-        <w:t>CPU: 4-core, 2.5+ GHz</w:t>
+        <w:rPr>
+          <w:b/>
+        </w:rPr>
+        <w:t>CPU:</w:t>
+      </w:r>
+      <w:r>
+        <w:t xml:space="preserve"> 4-core, 2.5+ GHz</w:t>
       </w:r>
     </w:p>
     <w:p>
@@ -3136,7 +3367,13 @@
         <w:pStyle w:val="ListBullet"/>
       </w:pPr>
       <w:r>
-        <w:t>RAM: 8 GB (16 GB recommended)</w:t>
+        <w:rPr>
+          <w:b/>
+        </w:rPr>
+        <w:t>RAM:</w:t>
+      </w:r>
+      <w:r>
+        <w:t xml:space="preserve"> 8 GB (16 GB recommended)</w:t>
       </w:r>
     </w:p>
     <w:p>
@@ -3144,7 +3381,13 @@
         <w:pStyle w:val="ListBullet"/>
       </w:pPr>
       <w:r>
-        <w:t>Storage: SSD with 50+ GB free</w:t>
+        <w:rPr>
+          <w:b/>
+        </w:rPr>
+        <w:t>Storage:</w:t>
+      </w:r>
+      <w:r>
+        <w:t xml:space="preserve"> SSD with 50+ GB free</w:t>
       </w:r>
     </w:p>
     <w:p>
@@ -3152,7 +3395,13 @@
         <w:pStyle w:val="ListBullet"/>
       </w:pPr>
       <w:r>
-        <w:t>GPU: Optional CUDA support for acceleration</w:t>
+        <w:rPr>
+          <w:b/>
+        </w:rPr>
+        <w:t>GPU:</w:t>
+      </w:r>
+      <w:r>
+        <w:t xml:space="preserve"> Optional CUDA support for acceleration</w:t>
       </w:r>
     </w:p>
     <w:p>
@@ -3275,6 +3524,9 @@
     </w:p>
     <w:p>
       <w:r>
+        <w:rPr>
+          <w:b/>
+        </w:rPr>
         <w:t>Sensor Specifications:</w:t>
       </w:r>
     </w:p>
@@ -3622,6 +3874,9 @@
     <w:p/>
     <w:p>
       <w:r>
+        <w:rPr>
+          <w:b/>
+        </w:rPr>
         <w:t>Key Advantages over GoPro:</w:t>
       </w:r>
     </w:p>
@@ -3928,6 +4183,9 @@
     <w:p/>
     <w:p>
       <w:r>
+        <w:rPr>
+          <w:b/>
+        </w:rPr>
         <w:t>High Conversion Gain (HCG) Mode:</w:t>
       </w:r>
     </w:p>
@@ -3970,6 +4228,9 @@
     </w:p>
     <w:p>
       <w:r>
+        <w:rPr>
+          <w:b/>
+        </w:rPr>
         <w:t>Spectral Response:</w:t>
       </w:r>
     </w:p>
@@ -4017,6 +4278,9 @@
     </w:p>
     <w:p>
       <w:r>
+        <w:rPr>
+          <w:b/>
+        </w:rPr>
         <w:t>Optical Specifications:</w:t>
       </w:r>
     </w:p>
@@ -4320,6 +4584,9 @@
     <w:p/>
     <w:p>
       <w:r>
+        <w:rPr>
+          <w:b/>
+        </w:rPr>
         <w:t>Included Accessories:</w:t>
       </w:r>
     </w:p>
@@ -4349,6 +4616,9 @@
     </w:p>
     <w:p>
       <w:r>
+        <w:rPr>
+          <w:b/>
+        </w:rPr>
         <w:t>Equidistant Projection Characteristics:</w:t>
       </w:r>
     </w:p>
@@ -4448,6 +4718,9 @@
     </w:p>
     <w:p>
       <w:r>
+        <w:rPr>
+          <w:b/>
+        </w:rPr>
         <w:t>Distortion Model:</w:t>
       </w:r>
     </w:p>
@@ -4515,6 +4788,9 @@
     </w:p>
     <w:p>
       <w:r>
+        <w:rPr>
+          <w:b/>
+        </w:rPr>
         <w:t>Physical Setup:</w:t>
       </w:r>
     </w:p>
@@ -4693,6 +4969,9 @@
     </w:p>
     <w:p>
       <w:r>
+        <w:rPr>
+          <w:b/>
+        </w:rPr>
         <w:t>Camera Intrinsic Parameters (ASI585MC + Entaniya M12 220):</w:t>
       </w:r>
     </w:p>
@@ -4773,6 +5052,9 @@
     </w:p>
     <w:p>
       <w:r>
+        <w:rPr>
+          <w:b/>
+        </w:rPr>
         <w:t>Angular Resolution:</w:t>
       </w:r>
     </w:p>
@@ -4838,6 +5120,9 @@
     </w:p>
     <w:p>
       <w:r>
+        <w:rPr>
+          <w:b/>
+        </w:rPr>
         <w:t>Comparison: GoPro vs ASI585MC+Entaniya:</w:t>
       </w:r>
     </w:p>
@@ -5120,6 +5405,9 @@
     </w:p>
     <w:p>
       <w:r>
+        <w:rPr>
+          <w:b/>
+        </w:rPr>
         <w:t>For Star Tracking / All-Sky Imaging:</w:t>
       </w:r>
     </w:p>
@@ -5362,6 +5650,9 @@
     <w:p/>
     <w:p>
       <w:r>
+        <w:rPr>
+          <w:b/>
+        </w:rPr>
         <w:t>For Meteor Detection:</w:t>
       </w:r>
     </w:p>
@@ -5585,6 +5876,9 @@
     </w:p>
     <w:p>
       <w:r>
+        <w:rPr>
+          <w:b/>
+        </w:rPr>
         <w:t>1. Meteor Shower Monitoring</w:t>
       </w:r>
     </w:p>
@@ -5622,6 +5916,9 @@
     </w:p>
     <w:p>
       <w:r>
+        <w:rPr>
+          <w:b/>
+        </w:rPr>
         <w:t>2. Satellite Tracking</w:t>
       </w:r>
     </w:p>
@@ -5659,6 +5956,9 @@
     </w:p>
     <w:p>
       <w:r>
+        <w:rPr>
+          <w:b/>
+        </w:rPr>
         <w:t>3. Variable Star Photometry</w:t>
       </w:r>
     </w:p>
@@ -5696,6 +5996,9 @@
     </w:p>
     <w:p>
       <w:r>
+        <w:rPr>
+          <w:b/>
+        </w:rPr>
         <w:t>4. Weather and Atmospheric Monitoring</w:t>
       </w:r>
     </w:p>
@@ -5733,6 +6036,9 @@
     </w:p>
     <w:p>
       <w:r>
+        <w:rPr>
+          <w:b/>
+        </w:rPr>
         <w:t>5. Educational Demonstrations</w:t>
       </w:r>
     </w:p>
@@ -6009,6 +6315,9 @@
     </w:p>
     <w:p>
       <w:r>
+        <w:rPr>
+          <w:b/>
+        </w:rPr>
         <w:t>Configuration 2: ASI585MC + Entaniya M12 220</w:t>
       </w:r>
     </w:p>
@@ -6319,7 +6628,13 @@
         <w:pStyle w:val="ListNumber"/>
       </w:pPr>
       <w:r>
-        <w:t>Motion Compensation - Correcting for camera movement during exposure</w:t>
+        <w:rPr>
+          <w:b/>
+        </w:rPr>
+        <w:t>Motion Compensation</w:t>
+      </w:r>
+      <w:r>
+        <w:t xml:space="preserve"> - Correcting for camera movement during exposure</w:t>
       </w:r>
     </w:p>
     <w:p>
@@ -6327,7 +6642,13 @@
         <w:pStyle w:val="ListNumber"/>
       </w:pPr>
       <w:r>
-        <w:t>Star Field Prediction - Knowing which stars should appear in the field of view</w:t>
+        <w:rPr>
+          <w:b/>
+        </w:rPr>
+        <w:t>Star Field Prediction</w:t>
+      </w:r>
+      <w:r>
+        <w:t xml:space="preserve"> - Knowing which stars should appear in the field of view</w:t>
       </w:r>
     </w:p>
     <w:p>
@@ -6335,7 +6656,13 @@
         <w:pStyle w:val="ListNumber"/>
       </w:pPr>
       <w:r>
-        <w:t>Frame Alignment - Precise registration of multiple frames for stacking</w:t>
+        <w:rPr>
+          <w:b/>
+        </w:rPr>
+        <w:t>Frame Alignment</w:t>
+      </w:r>
+      <w:r>
+        <w:t xml:space="preserve"> - Precise registration of multiple frames for stacking</w:t>
       </w:r>
     </w:p>
     <w:p>
@@ -6343,7 +6670,13 @@
         <w:pStyle w:val="ListNumber"/>
       </w:pPr>
       <w:r>
-        <w:t>Lost-in-Space Solution - Rapid star identification using predicted positions</w:t>
+        <w:rPr>
+          <w:b/>
+        </w:rPr>
+        <w:t>Lost-in-Space Solution</w:t>
+      </w:r>
+      <w:r>
+        <w:t xml:space="preserve"> - Rapid star identification using predicted positions</w:t>
       </w:r>
     </w:p>
     <w:p>
@@ -6574,6 +6907,9 @@
     </w:p>
     <w:p>
       <w:r>
+        <w:rPr>
+          <w:b/>
+        </w:rPr>
         <w:t>Implementation Options:</w:t>
       </w:r>
     </w:p>
@@ -7010,6 +7346,9 @@
     </w:p>
     <w:p>
       <w:r>
+        <w:rPr>
+          <w:b/>
+        </w:rPr>
         <w:t>Mathematical Formulation:</w:t>
       </w:r>
     </w:p>
@@ -7151,7 +7490,13 @@
         <w:pStyle w:val="ListBullet"/>
       </w:pPr>
       <w:r>
-        <w:t>Debugging sensor fusion algorithms</w:t>
+        <w:rPr>
+          <w:b/>
+        </w:rPr>
+        <w:t>Debugging</w:t>
+      </w:r>
+      <w:r>
+        <w:t xml:space="preserve"> sensor fusion algorithms</w:t>
       </w:r>
     </w:p>
     <w:p>
@@ -7159,7 +7504,13 @@
         <w:pStyle w:val="ListBullet"/>
       </w:pPr>
       <w:r>
-        <w:t>Verifying IMU-camera alignment</w:t>
+        <w:rPr>
+          <w:b/>
+        </w:rPr>
+        <w:t>Verifying</w:t>
+      </w:r>
+      <w:r>
+        <w:t xml:space="preserve"> IMU-camera alignment</w:t>
       </w:r>
     </w:p>
     <w:p>
@@ -7167,7 +7518,13 @@
         <w:pStyle w:val="ListBullet"/>
       </w:pPr>
       <w:r>
-        <w:t>Educational demonstration of celestial mechanics</w:t>
+        <w:rPr>
+          <w:b/>
+        </w:rPr>
+        <w:t>Educational</w:t>
+      </w:r>
+      <w:r>
+        <w:t xml:space="preserve"> demonstration of celestial mechanics</w:t>
       </w:r>
     </w:p>
     <w:p>
@@ -7175,7 +7532,80 @@
         <w:pStyle w:val="ListBullet"/>
       </w:pPr>
       <w:r>
-        <w:t>Real-time monitoring of pointing direction</w:t>
+        <w:rPr>
+          <w:b/>
+        </w:rPr>
+        <w:t>Real-time monitoring</w:t>
+      </w:r>
+      <w:r>
+        <w:t xml:space="preserve"> of pointing direction</w:t>
+      </w:r>
+    </w:p>
+    <w:p>
+      <w:r>
+        <w:rPr>
+          <w:b/>
+        </w:rPr>
+        <w:t>Figure 1: 3D Celestial Sphere Viewer with Camera + IMU Setup</w:t>
+      </w:r>
+    </w:p>
+    <w:p>
+      <w:pPr>
+        <w:jc w:val="center"/>
+      </w:pPr>
+      <w:r>
+        <w:drawing>
+          <wp:inline xmlns:a="http://schemas.openxmlformats.org/drawingml/2006/main" xmlns:pic="http://schemas.openxmlformats.org/drawingml/2006/picture">
+            <wp:extent cx="5486400" cy="2882734"/>
+            <wp:docPr id="1" name="Picture 1"/>
+            <wp:cNvGraphicFramePr>
+              <a:graphicFrameLocks noChangeAspect="1"/>
+            </wp:cNvGraphicFramePr>
+            <a:graphic>
+              <a:graphicData uri="http://schemas.openxmlformats.org/drawingml/2006/picture">
+                <pic:pic>
+                  <pic:nvPicPr>
+                    <pic:cNvPr id="0" name="Screenshot 2026-01-11 155616.png"/>
+                    <pic:cNvPicPr/>
+                  </pic:nvPicPr>
+                  <pic:blipFill>
+                    <a:blip r:embed="rId21"/>
+                    <a:stretch>
+                      <a:fillRect/>
+                    </a:stretch>
+                  </pic:blipFill>
+                  <pic:spPr>
+                    <a:xfrm>
+                      <a:off x="0" y="0"/>
+                      <a:ext cx="5486400" cy="2882734"/>
+                    </a:xfrm>
+                    <a:prstGeom prst="rect"/>
+                  </pic:spPr>
+                </pic:pic>
+              </a:graphicData>
+            </a:graphic>
+          </wp:inline>
+        </w:drawing>
+      </w:r>
+    </w:p>
+    <w:p>
+      <w:pPr>
+        <w:jc w:val="center"/>
+      </w:pPr>
+      <w:r>
+        <w:rPr>
+          <w:i/>
+          <w:sz w:val="20"/>
+        </w:rPr>
+        <w:t>Figure: 3D Celestial Sphere Viewer showing camera FOV projected onto star field, with live camera feed from rigidly coupled camera and IMU (Orange Cube)</w:t>
+      </w:r>
+    </w:p>
+    <w:p>
+      <w:r>
+        <w:rPr>
+          <w:i/>
+        </w:rPr>
+        <w:t>The screenshot shows the 3D Celestial Sphere Viewer (left) displaying the camera's field of view (green trapezoid) projected onto the celestial sphere with stars. The camera feed (right) shows the physical setup with the camera and Orange Cube IMU held together, demonstrating the rigid coupling required for accurate sensor fusion.</w:t>
       </w:r>
     </w:p>
     <w:p>
@@ -8055,6 +8485,9 @@
     </w:p>
     <w:p>
       <w:r>
+        <w:rPr>
+          <w:b/>
+        </w:rPr>
         <w:t>Limitations:</w:t>
       </w:r>
     </w:p>
@@ -8350,6 +8783,9 @@
     </w:p>
     <w:p>
       <w:r>
+        <w:rPr>
+          <w:b/>
+        </w:rPr>
         <w:t>VQF Algorithm Steps:</w:t>
       </w:r>
     </w:p>
@@ -8358,6 +8794,9 @@
         <w:pStyle w:val="ListNumber"/>
       </w:pPr>
       <w:r>
+        <w:rPr>
+          <w:b/>
+        </w:rPr>
         <w:t>Gyroscope Integration:</w:t>
       </w:r>
     </w:p>
@@ -8381,6 +8820,9 @@
         <w:pStyle w:val="ListNumber"/>
       </w:pPr>
       <w:r>
+        <w:rPr>
+          <w:b/>
+        </w:rPr>
         <w:t>Tilt Correction (from accelerometer):</w:t>
       </w:r>
     </w:p>
@@ -8424,6 +8866,9 @@
         <w:pStyle w:val="ListNumber"/>
       </w:pPr>
       <w:r>
+        <w:rPr>
+          <w:b/>
+        </w:rPr>
         <w:t>Bias Estimation (during rest):</w:t>
       </w:r>
     </w:p>
@@ -9034,8 +9479,23 @@
     </w:p>
     <w:p>
       <w:r>
-        <w:t>YouTube Short: https://youtube.com/shorts/96TbY9RKdZE</w:t>
-      </w:r>
+        <w:rPr>
+          <w:b/>
+        </w:rPr>
+        <w:t>YouTube Short:</w:t>
+      </w:r>
+      <w:r>
+        <w:t xml:space="preserve"> </w:t>
+      </w:r>
+      <w:hyperlink r:id="rId22">
+        <w:r>
+          <w:rPr>
+            <w:color w:val="0000FF"/>
+            <w:u w:val="single"/>
+          </w:rPr>
+          <w:t>▶️ Watch Demo Video</w:t>
+        </w:r>
+      </w:hyperlink>
     </w:p>
     <w:p>
       <w:r>
@@ -9186,6 +9646,9 @@
     </w:p>
     <w:p>
       <w:r>
+        <w:rPr>
+          <w:b/>
+        </w:rPr>
         <w:t>Quaternion derivative:</w:t>
       </w:r>
     </w:p>
@@ -9204,6 +9667,9 @@
     </w:p>
     <w:p>
       <w:r>
+        <w:rPr>
+          <w:b/>
+        </w:rPr>
         <w:t>RK4 Integration:</w:t>
       </w:r>
     </w:p>
@@ -9270,7 +9736,13 @@
         <w:pStyle w:val="ListBullet"/>
       </w:pPr>
       <w:r>
-        <w:t>Cutoff frequency: 50 Hz</w:t>
+        <w:rPr>
+          <w:b/>
+        </w:rPr>
+        <w:t>Cutoff frequency:</w:t>
+      </w:r>
+      <w:r>
+        <w:t xml:space="preserve"> 50 Hz</w:t>
       </w:r>
     </w:p>
     <w:p>
@@ -9278,7 +9750,13 @@
         <w:pStyle w:val="ListBullet"/>
       </w:pPr>
       <w:r>
-        <w:t>Order: 4th order</w:t>
+        <w:rPr>
+          <w:b/>
+        </w:rPr>
+        <w:t>Order:</w:t>
+      </w:r>
+      <w:r>
+        <w:t xml:space="preserve"> 4th order</w:t>
       </w:r>
     </w:p>
     <w:p>
@@ -9286,7 +9764,13 @@
         <w:pStyle w:val="ListBullet"/>
       </w:pPr>
       <w:r>
-        <w:t>Phase: Zero-phase (forward-backward filtering)</w:t>
+        <w:rPr>
+          <w:b/>
+        </w:rPr>
+        <w:t>Phase:</w:t>
+      </w:r>
+      <w:r>
+        <w:t xml:space="preserve"> Zero-phase (forward-backward filtering)</w:t>
       </w:r>
     </w:p>
     <w:p>
@@ -9362,7 +9846,17 @@
     </w:p>
     <w:p>
       <w:r>
-        <w:t>OpenCV's warpPerspective applies the homography:</w:t>
+        <w:t xml:space="preserve">OpenCV's </w:t>
+      </w:r>
+      <w:r>
+        <w:rPr>
+          <w:rFonts w:ascii="Courier New" w:hAnsi="Courier New"/>
+          <w:sz w:val="18"/>
+        </w:rPr>
+        <w:t>warpPerspective</w:t>
+      </w:r>
+      <w:r>
+        <w:t xml:space="preserve"> applies the homography:</w:t>
       </w:r>
     </w:p>
     <w:p>
@@ -9494,7 +9988,13 @@
         <w:pStyle w:val="ListNumber"/>
       </w:pPr>
       <w:r>
-        <w:t>Smoothing: Gaussian filter (σ = 1.5 pixels)</w:t>
+        <w:rPr>
+          <w:b/>
+        </w:rPr>
+        <w:t>Smoothing:</w:t>
+      </w:r>
+      <w:r>
+        <w:t xml:space="preserve"> Gaussian filter (σ = 1.5 pixels)</w:t>
       </w:r>
     </w:p>
     <w:p>
@@ -9502,7 +10002,13 @@
         <w:pStyle w:val="ListNumber"/>
       </w:pPr>
       <w:r>
-        <w:t>Thresholding: Detect pixels &gt; background + 3σ</w:t>
+        <w:rPr>
+          <w:b/>
+        </w:rPr>
+        <w:t>Thresholding:</w:t>
+      </w:r>
+      <w:r>
+        <w:t xml:space="preserve"> Detect pixels &gt; background + 3σ</w:t>
       </w:r>
     </w:p>
     <w:p>
@@ -9510,7 +10016,13 @@
         <w:pStyle w:val="ListNumber"/>
       </w:pPr>
       <w:r>
-        <w:t>Labeling: 8-connected component labeling</w:t>
+        <w:rPr>
+          <w:b/>
+        </w:rPr>
+        <w:t>Labeling:</w:t>
+      </w:r>
+      <w:r>
+        <w:t xml:space="preserve"> 8-connected component labeling</w:t>
       </w:r>
     </w:p>
     <w:p>
@@ -9518,6 +10030,9 @@
         <w:pStyle w:val="ListNumber"/>
       </w:pPr>
       <w:r>
+        <w:rPr>
+          <w:b/>
+        </w:rPr>
         <w:t>Filtering:</w:t>
       </w:r>
     </w:p>
@@ -10628,7 +11143,13 @@
         <w:pStyle w:val="ListNumber"/>
       </w:pPr>
       <w:r>
-        <w:t>Optical diffraction: θ = 1.22 λ/D ≈ 2.5 arcmin (for f/2.8, 3mm aperture)</w:t>
+        <w:rPr>
+          <w:b/>
+        </w:rPr>
+        <w:t>Optical diffraction:</w:t>
+      </w:r>
+      <w:r>
+        <w:t xml:space="preserve"> θ = 1.22 λ/D ≈ 2.5 arcmin (for f/2.8, 3mm aperture)</w:t>
       </w:r>
     </w:p>
     <w:p>
@@ -10636,7 +11157,13 @@
         <w:pStyle w:val="ListNumber"/>
       </w:pPr>
       <w:r>
-        <w:t>Pixel scale: 1.55 μm / 3mm ≈ 1.8 arcmin/pixel</w:t>
+        <w:rPr>
+          <w:b/>
+        </w:rPr>
+        <w:t>Pixel scale:</w:t>
+      </w:r>
+      <w:r>
+        <w:t xml:space="preserve"> 1.55 μm / 3mm ≈ 1.8 arcmin/pixel</w:t>
       </w:r>
     </w:p>
     <w:p>
@@ -10644,12 +11171,24 @@
         <w:pStyle w:val="ListNumber"/>
       </w:pPr>
       <w:r>
-        <w:t>Atmospheric seeing: 2-5 arcsec (location dependent)</w:t>
-      </w:r>
-    </w:p>
-    <w:p>
-      <w:r>
-        <w:t>Practical resolution: 1-2 arcminutes</w:t>
+        <w:rPr>
+          <w:b/>
+        </w:rPr>
+        <w:t>Atmospheric seeing:</w:t>
+      </w:r>
+      <w:r>
+        <w:t xml:space="preserve"> 2-5 arcsec (location dependent)</w:t>
+      </w:r>
+    </w:p>
+    <w:p>
+      <w:r>
+        <w:t xml:space="preserve">Practical resolution: </w:t>
+      </w:r>
+      <w:r>
+        <w:rPr>
+          <w:b/>
+        </w:rPr>
+        <w:t>1-2 arcminutes</w:t>
       </w:r>
     </w:p>
     <w:p>
@@ -10984,12 +11523,30 @@
     </w:p>
     <w:p>
       <w:r>
-        <w:t>Without plate-solving: Not applicable (no absolute orientation)</w:t>
-      </w:r>
-    </w:p>
-    <w:p>
-      <w:r>
-        <w:t>With future plate-solving integration: ~1-5 arcminutes (estimated)</w:t>
+        <w:t xml:space="preserve">Without plate-solving: </w:t>
+      </w:r>
+      <w:r>
+        <w:rPr>
+          <w:b/>
+        </w:rPr>
+        <w:t>Not applicable</w:t>
+      </w:r>
+      <w:r>
+        <w:t xml:space="preserve"> (no absolute orientation)</w:t>
+      </w:r>
+    </w:p>
+    <w:p>
+      <w:r>
+        <w:t xml:space="preserve">With future plate-solving integration: </w:t>
+      </w:r>
+      <w:r>
+        <w:rPr>
+          <w:b/>
+        </w:rPr>
+        <w:t>~1-5 arcminutes</w:t>
+      </w:r>
+      <w:r>
+        <w:t xml:space="preserve"> (estimated)</w:t>
       </w:r>
     </w:p>
     <w:p>
@@ -12737,7 +13294,13 @@
         <w:pStyle w:val="ListNumber"/>
       </w:pPr>
       <w:r>
-        <w:t>Extreme Cost Reduction: 95-99% cost savings compared to commercial alternatives</w:t>
+        <w:rPr>
+          <w:b/>
+        </w:rPr>
+        <w:t>Extreme Cost Reduction:</w:t>
+      </w:r>
+      <w:r>
+        <w:t xml:space="preserve"> 95-99% cost savings compared to commercial alternatives</w:t>
       </w:r>
     </w:p>
     <w:p>
@@ -12745,7 +13308,13 @@
         <w:pStyle w:val="ListNumber"/>
       </w:pPr>
       <w:r>
-        <w:t>Portability: Complete system weighs &lt; 1 kg</w:t>
+        <w:rPr>
+          <w:b/>
+        </w:rPr>
+        <w:t>Portability:</w:t>
+      </w:r>
+      <w:r>
+        <w:t xml:space="preserve"> Complete system weighs &lt; 1 kg</w:t>
       </w:r>
     </w:p>
     <w:p>
@@ -12753,7 +13322,13 @@
         <w:pStyle w:val="ListNumber"/>
       </w:pPr>
       <w:r>
-        <w:t>Simplicity: No polar alignment or mechanical tracking required</w:t>
+        <w:rPr>
+          <w:b/>
+        </w:rPr>
+        <w:t>Simplicity:</w:t>
+      </w:r>
+      <w:r>
+        <w:t xml:space="preserve"> No polar alignment or mechanical tracking required</w:t>
       </w:r>
     </w:p>
     <w:p>
@@ -12761,7 +13336,13 @@
         <w:pStyle w:val="ListNumber"/>
       </w:pPr>
       <w:r>
-        <w:t>Versatility: Camera usable for other purposes (action video, etc.)</w:t>
+        <w:rPr>
+          <w:b/>
+        </w:rPr>
+        <w:t>Versatility:</w:t>
+      </w:r>
+      <w:r>
+        <w:t xml:space="preserve"> Camera usable for other purposes (action video, etc.)</w:t>
       </w:r>
     </w:p>
     <w:p>
@@ -12769,7 +13350,13 @@
         <w:pStyle w:val="ListNumber"/>
       </w:pPr>
       <w:r>
-        <w:t>Software Upgradability: Algorithms can be improved without hardware changes</w:t>
+        <w:rPr>
+          <w:b/>
+        </w:rPr>
+        <w:t>Software Upgradability:</w:t>
+      </w:r>
+      <w:r>
+        <w:t xml:space="preserve"> Algorithms can be improved without hardware changes</w:t>
       </w:r>
     </w:p>
     <w:p>
@@ -12777,7 +13364,13 @@
         <w:pStyle w:val="ListNumber"/>
       </w:pPr>
       <w:r>
-        <w:t>Open Source: Community-driven improvements and transparency</w:t>
+        <w:rPr>
+          <w:b/>
+        </w:rPr>
+        <w:t>Open Source:</w:t>
+      </w:r>
+      <w:r>
+        <w:t xml:space="preserve"> Community-driven improvements and transparency</w:t>
       </w:r>
     </w:p>
     <w:p>
@@ -12793,7 +13386,13 @@
         <w:pStyle w:val="ListNumber"/>
       </w:pPr>
       <w:r>
-        <w:t>Limited Light Gathering: Small sensor and lens aperture</w:t>
+        <w:rPr>
+          <w:b/>
+        </w:rPr>
+        <w:t>Limited Light Gathering:</w:t>
+      </w:r>
+      <w:r>
+        <w:t xml:space="preserve"> Small sensor and lens aperture</w:t>
       </w:r>
     </w:p>
     <w:p>
@@ -12801,7 +13400,13 @@
         <w:pStyle w:val="ListNumber"/>
       </w:pPr>
       <w:r>
-        <w:t>Fixed Focal Length: No zoom capability</w:t>
+        <w:rPr>
+          <w:b/>
+        </w:rPr>
+        <w:t>Fixed Focal Length:</w:t>
+      </w:r>
+      <w:r>
+        <w:t xml:space="preserve"> No zoom capability</w:t>
       </w:r>
     </w:p>
     <w:p>
@@ -12809,7 +13414,13 @@
         <w:pStyle w:val="ListNumber"/>
       </w:pPr>
       <w:r>
-        <w:t>Gyroscope Drift: Long-term accuracy limited by MEMS bias stability</w:t>
+        <w:rPr>
+          <w:b/>
+        </w:rPr>
+        <w:t>Gyroscope Drift:</w:t>
+      </w:r>
+      <w:r>
+        <w:t xml:space="preserve"> Long-term accuracy limited by MEMS bias stability</w:t>
       </w:r>
     </w:p>
     <w:p>
@@ -12817,7 +13428,13 @@
         <w:pStyle w:val="ListNumber"/>
       </w:pPr>
       <w:r>
-        <w:t>Processing Required: Not real-time; post-processing needed</w:t>
+        <w:rPr>
+          <w:b/>
+        </w:rPr>
+        <w:t>Processing Required:</w:t>
+      </w:r>
+      <w:r>
+        <w:t xml:space="preserve"> Not real-time; post-processing needed</w:t>
       </w:r>
     </w:p>
     <w:p>
@@ -12825,7 +13442,13 @@
         <w:pStyle w:val="ListNumber"/>
       </w:pPr>
       <w:r>
-        <w:t>No Absolute Orientation: Cannot determine celestial coordinates without plate-solving</w:t>
+        <w:rPr>
+          <w:b/>
+        </w:rPr>
+        <w:t>No Absolute Orientation:</w:t>
+      </w:r>
+      <w:r>
+        <w:t xml:space="preserve"> Cannot determine celestial coordinates without plate-solving</w:t>
       </w:r>
     </w:p>
     <w:p>
@@ -12833,7 +13456,13 @@
         <w:pStyle w:val="ListNumber"/>
       </w:pPr>
       <w:r>
-        <w:t>Environmental Sensitivity: Consumer hardware not rated for extreme conditions</w:t>
+        <w:rPr>
+          <w:b/>
+        </w:rPr>
+        <w:t>Environmental Sensitivity:</w:t>
+      </w:r>
+      <w:r>
+        <w:t xml:space="preserve"> Consumer hardware not rated for extreme conditions</w:t>
       </w:r>
     </w:p>
     <w:p>
@@ -13123,6 +13752,9 @@
     </w:p>
     <w:p>
       <w:r>
+        <w:rPr>
+          <w:b/>
+        </w:rPr>
         <w:t>Ideal for:</w:t>
       </w:r>
     </w:p>
@@ -13184,6 +13816,9 @@
     </w:p>
     <w:p>
       <w:r>
+        <w:rPr>
+          <w:b/>
+        </w:rPr>
         <w:t>Not recommended for:</w:t>
       </w:r>
     </w:p>
@@ -13250,7 +13885,13 @@
         <w:pStyle w:val="ListNumber"/>
       </w:pPr>
       <w:r>
-        <w:t>Consumer action cameras with embedded gyroscopes provide sufficient data quality for astrophotography stabilization</w:t>
+        <w:rPr>
+          <w:b/>
+        </w:rPr>
+        <w:t>Consumer action cameras</w:t>
+      </w:r>
+      <w:r>
+        <w:t xml:space="preserve"> with embedded gyroscopes provide sufficient data quality for astrophotography stabilization</w:t>
       </w:r>
     </w:p>
     <w:p>
@@ -13258,7 +13899,13 @@
         <w:pStyle w:val="ListNumber"/>
       </w:pPr>
       <w:r>
-        <w:t>Gyroscope-based motion compensation effectively removes camera shake and enables frame stacking</w:t>
+        <w:rPr>
+          <w:b/>
+        </w:rPr>
+        <w:t>Gyroscope-based motion compensation</w:t>
+      </w:r>
+      <w:r>
+        <w:t xml:space="preserve"> effectively removes camera shake and enables frame stacking</w:t>
       </w:r>
     </w:p>
     <w:p>
@@ -13266,7 +13913,13 @@
         <w:pStyle w:val="ListNumber"/>
       </w:pPr>
       <w:r>
-        <w:t>Triangle-based star matching provides robust frame alignment invariant to rotation and scale</w:t>
+        <w:rPr>
+          <w:b/>
+        </w:rPr>
+        <w:t>Triangle-based star matching</w:t>
+      </w:r>
+      <w:r>
+        <w:t xml:space="preserve"> provides robust frame alignment invariant to rotation and scale</w:t>
       </w:r>
     </w:p>
     <w:p>
@@ -13274,7 +13927,13 @@
         <w:pStyle w:val="ListNumber"/>
       </w:pPr>
       <w:r>
-        <w:t>Sigma-clipping stacking dramatically improves SNR while rejecting outliers</w:t>
+        <w:rPr>
+          <w:b/>
+        </w:rPr>
+        <w:t>Sigma-clipping stacking</w:t>
+      </w:r>
+      <w:r>
+        <w:t xml:space="preserve"> dramatically improves SNR while rejecting outliers</w:t>
       </w:r>
     </w:p>
     <w:p>
@@ -13282,7 +13941,13 @@
         <w:pStyle w:val="ListNumber"/>
       </w:pPr>
       <w:r>
-        <w:t>Total system cost of $250-500 represents 95-99% savings over commercial alternatives</w:t>
+        <w:rPr>
+          <w:b/>
+        </w:rPr>
+        <w:t>Total system cost</w:t>
+      </w:r>
+      <w:r>
+        <w:t xml:space="preserve"> of $250-500 represents 95-99% savings over commercial alternatives</w:t>
       </w:r>
     </w:p>
     <w:p>
@@ -13311,7 +13976,13 @@
         <w:pStyle w:val="ListBullet"/>
       </w:pPr>
       <w:r>
-        <w:t>Plate-Solving Integration: Add astrometric calibration for absolute celestial coordinates</w:t>
+        <w:rPr>
+          <w:b/>
+        </w:rPr>
+        <w:t>Plate-Solving Integration:</w:t>
+      </w:r>
+      <w:r>
+        <w:t xml:space="preserve"> Add astrometric calibration for absolute celestial coordinates</w:t>
       </w:r>
     </w:p>
     <w:p>
@@ -13319,7 +13990,13 @@
         <w:pStyle w:val="ListBullet"/>
       </w:pPr>
       <w:r>
-        <w:t>Dark Frame Calibration: Implement hot pixel removal and thermal noise correction</w:t>
+        <w:rPr>
+          <w:b/>
+        </w:rPr>
+        <w:t>Dark Frame Calibration:</w:t>
+      </w:r>
+      <w:r>
+        <w:t xml:space="preserve"> Implement hot pixel removal and thermal noise correction</w:t>
       </w:r>
     </w:p>
     <w:p>
@@ -13327,7 +14004,13 @@
         <w:pStyle w:val="ListBullet"/>
       </w:pPr>
       <w:r>
-        <w:t>Flat Field Correction: Compensate for lens vignetting and sensor non-uniformity</w:t>
+        <w:rPr>
+          <w:b/>
+        </w:rPr>
+        <w:t>Flat Field Correction:</w:t>
+      </w:r>
+      <w:r>
+        <w:t xml:space="preserve"> Compensate for lens vignetting and sensor non-uniformity</w:t>
       </w:r>
     </w:p>
     <w:p>
@@ -13335,7 +14018,13 @@
         <w:pStyle w:val="ListBullet"/>
       </w:pPr>
       <w:r>
-        <w:t>GPU Acceleration: CUDA/OpenCL implementation for real-time processing</w:t>
+        <w:rPr>
+          <w:b/>
+        </w:rPr>
+        <w:t>GPU Acceleration:</w:t>
+      </w:r>
+      <w:r>
+        <w:t xml:space="preserve"> CUDA/OpenCL implementation for real-time processing</w:t>
       </w:r>
     </w:p>
     <w:p>
@@ -13351,7 +14040,13 @@
         <w:pStyle w:val="ListBullet"/>
       </w:pPr>
       <w:r>
-        <w:t>Additional Camera Support: DJI, Insta360, smartphone integration</w:t>
+        <w:rPr>
+          <w:b/>
+        </w:rPr>
+        <w:t>Additional Camera Support:</w:t>
+      </w:r>
+      <w:r>
+        <w:t xml:space="preserve"> DJI, Insta360, smartphone integration</w:t>
       </w:r>
     </w:p>
     <w:p>
@@ -13359,7 +14054,13 @@
         <w:pStyle w:val="ListBullet"/>
       </w:pPr>
       <w:r>
-        <w:t>Real-Time Preview: Live stacking and quality feedback</w:t>
+        <w:rPr>
+          <w:b/>
+        </w:rPr>
+        <w:t>Real-Time Preview:</w:t>
+      </w:r>
+      <w:r>
+        <w:t xml:space="preserve"> Live stacking and quality feedback</w:t>
       </w:r>
     </w:p>
     <w:p>
@@ -13367,7 +14068,13 @@
         <w:pStyle w:val="ListBullet"/>
       </w:pPr>
       <w:r>
-        <w:t>Machine Learning: Neural network-based quality assessment and star detection</w:t>
+        <w:rPr>
+          <w:b/>
+        </w:rPr>
+        <w:t>Machine Learning:</w:t>
+      </w:r>
+      <w:r>
+        <w:t xml:space="preserve"> Neural network-based quality assessment and star detection</w:t>
       </w:r>
     </w:p>
     <w:p>
@@ -13375,7 +14082,13 @@
         <w:pStyle w:val="ListBullet"/>
       </w:pPr>
       <w:r>
-        <w:t>Web Interface: Browser-based processing and visualization</w:t>
+        <w:rPr>
+          <w:b/>
+        </w:rPr>
+        <w:t>Web Interface:</w:t>
+      </w:r>
+      <w:r>
+        <w:t xml:space="preserve"> Browser-based processing and visualization</w:t>
       </w:r>
     </w:p>
     <w:p>
@@ -13383,7 +14096,13 @@
         <w:pStyle w:val="ListBullet"/>
       </w:pPr>
       <w:r>
-        <w:t>Mobile App: Direct processing on smartphones</w:t>
+        <w:rPr>
+          <w:b/>
+        </w:rPr>
+        <w:t>Mobile App:</w:t>
+      </w:r>
+      <w:r>
+        <w:t xml:space="preserve"> Direct processing on smartphones</w:t>
       </w:r>
     </w:p>
     <w:p>
@@ -13399,7 +14118,13 @@
         <w:pStyle w:val="ListBullet"/>
       </w:pPr>
       <w:r>
-        <w:t>CubeSat Integration: Adapt algorithms for space applications</w:t>
+        <w:rPr>
+          <w:b/>
+        </w:rPr>
+        <w:t>CubeSat Integration:</w:t>
+      </w:r>
+      <w:r>
+        <w:t xml:space="preserve"> Adapt algorithms for space applications</w:t>
       </w:r>
     </w:p>
     <w:p>
@@ -13407,7 +14132,13 @@
         <w:pStyle w:val="ListBullet"/>
       </w:pPr>
       <w:r>
-        <w:t>Multi-Camera Arrays: Synchronized capture for wider fields</w:t>
+        <w:rPr>
+          <w:b/>
+        </w:rPr>
+        <w:t>Multi-Camera Arrays:</w:t>
+      </w:r>
+      <w:r>
+        <w:t xml:space="preserve"> Synchronized capture for wider fields</w:t>
       </w:r>
     </w:p>
     <w:p>
@@ -13415,7 +14146,13 @@
         <w:pStyle w:val="ListBullet"/>
       </w:pPr>
       <w:r>
-        <w:t>Spectroscopy Support: Low-resolution stellar spectroscopy</w:t>
+        <w:rPr>
+          <w:b/>
+        </w:rPr>
+        <w:t>Spectroscopy Support:</w:t>
+      </w:r>
+      <w:r>
+        <w:t xml:space="preserve"> Low-resolution stellar spectroscopy</w:t>
       </w:r>
     </w:p>
     <w:p>
@@ -13423,7 +14160,13 @@
         <w:pStyle w:val="ListBullet"/>
       </w:pPr>
       <w:r>
-        <w:t>Asteroid Detection: Moving object detection and tracking</w:t>
+        <w:rPr>
+          <w:b/>
+        </w:rPr>
+        <w:t>Asteroid Detection:</w:t>
+      </w:r>
+      <w:r>
+        <w:t xml:space="preserve"> Moving object detection and tracking</w:t>
       </w:r>
     </w:p>
     <w:p>
@@ -13431,7 +14174,13 @@
         <w:pStyle w:val="ListBullet"/>
       </w:pPr>
       <w:r>
-        <w:t>Exoplanet Transit Monitoring: Precision photometry capabilities</w:t>
+        <w:rPr>
+          <w:b/>
+        </w:rPr>
+        <w:t>Exoplanet Transit Monitoring:</w:t>
+      </w:r>
+      <w:r>
+        <w:t xml:space="preserve"> Precision photometry capabilities</w:t>
       </w:r>
     </w:p>
     <w:p>
@@ -13652,8 +14401,17 @@
         <w:pStyle w:val="ListNumber"/>
       </w:pPr>
       <w:r>
-        <w:t>Low-Cost Star Tracker Project. "Camera + IMU Sensor Fusion Demonstration." YouTube. https://youtube.com/shorts/96TbY9RKdZE</w:t>
-      </w:r>
+        <w:t xml:space="preserve">Low-Cost Star Tracker Project. "Camera + IMU Sensor Fusion Demonstration." YouTube. </w:t>
+      </w:r>
+      <w:hyperlink r:id="rId22">
+        <w:r>
+          <w:rPr>
+            <w:color w:val="0000FF"/>
+            <w:u w:val="single"/>
+          </w:rPr>
+          <w:t>https://youtube.com/shorts/96TbY9RKdZE</w:t>
+        </w:r>
+      </w:hyperlink>
     </w:p>
     <w:p>
       <w:r>
@@ -13678,6 +14436,9 @@
     </w:p>
     <w:p>
       <w:r>
+        <w:rPr>
+          <w:b/>
+        </w:rPr>
         <w:t>Minimum Hardware:</w:t>
       </w:r>
     </w:p>
@@ -13715,6 +14476,9 @@
     </w:p>
     <w:p>
       <w:r>
+        <w:rPr>
+          <w:b/>
+        </w:rPr>
         <w:t>Recommended Hardware:</w:t>
       </w:r>
     </w:p>
@@ -13768,6 +14532,9 @@
     </w:p>
     <w:p>
       <w:r>
+        <w:rPr>
+          <w:b/>
+        </w:rPr>
         <w:t>Required Hardware:</w:t>
       </w:r>
     </w:p>
@@ -13829,6 +14596,9 @@
     </w:p>
     <w:p>
       <w:r>
+        <w:rPr>
+          <w:b/>
+        </w:rPr>
         <w:t>Recommended Hardware:</w:t>
       </w:r>
     </w:p>
@@ -14536,16 +15306,25 @@
     </w:p>
     <w:p>
       <w:r>
+        <w:rPr>
+          <w:i/>
+        </w:rPr>
         <w:t>Document Version: 1.2</w:t>
       </w:r>
     </w:p>
     <w:p>
       <w:r>
+        <w:rPr>
+          <w:i/>
+        </w:rPr>
         <w:t>Last Updated: January 2026</w:t>
       </w:r>
     </w:p>
     <w:p>
       <w:r>
+        <w:rPr>
+          <w:i/>
+        </w:rPr>
         <w:t>License: MIT</w:t>
       </w:r>
     </w:p>
@@ -14575,7 +15354,13 @@
         <w:pStyle w:val="ListBullet"/>
       </w:pPr>
       <w:r>
-        <w:t>NEW SECTION: Camera + IMU Sensor Fusion (Section 6)</w:t>
+        <w:rPr>
+          <w:b/>
+        </w:rPr>
+        <w:t>NEW SECTION:</w:t>
+      </w:r>
+      <w:r>
+        <w:t xml:space="preserve"> Camera + IMU Sensor Fusion (Section 6)</w:t>
       </w:r>
     </w:p>
     <w:p>

</xml_diff>